<commit_message>
Documento de Especificação - Atualizado - 2.3
</commit_message>
<xml_diff>
--- a/Documento de Especificação.docx
+++ b/Documento de Especificação.docx
@@ -226,8 +226,6 @@
           <w:szCs w:val="40"/>
         </w:rPr>
       </w:pPr>
-      <w:bookmarkStart w:id="0" w:name="_GoBack"/>
-      <w:bookmarkEnd w:id="0"/>
       <w:r>
         <w:rPr>
           <w:b/>
@@ -489,6 +487,26 @@
     </w:p>
     <w:p>
       <w:pPr>
+        <w:pStyle w:val="ListParagraph"/>
+        <w:numPr>
+          <w:ilvl w:val="0"/>
+          <w:numId w:val="3"/>
+        </w:numPr>
+        <w:rPr>
+          <w:sz w:val="32"/>
+          <w:szCs w:val="40"/>
+        </w:rPr>
+      </w:pPr>
+      <w:r>
+        <w:rPr>
+          <w:sz w:val="32"/>
+          <w:szCs w:val="40"/>
+        </w:rPr>
+        <w:t>O software deve mostrar o histórico de despesas;</w:t>
+      </w:r>
+    </w:p>
+    <w:p>
+      <w:pPr>
         <w:rPr>
           <w:i/>
           <w:sz w:val="40"/>
@@ -496,13 +514,26 @@
           <w:u w:val="single"/>
         </w:rPr>
       </w:pPr>
-      <w:r>
+    </w:p>
+    <w:p>
+      <w:pPr>
         <w:rPr>
           <w:i/>
           <w:sz w:val="40"/>
           <w:szCs w:val="40"/>
           <w:u w:val="single"/>
         </w:rPr>
+      </w:pPr>
+      <w:bookmarkStart w:id="0" w:name="_GoBack"/>
+      <w:bookmarkEnd w:id="0"/>
+      <w:r>
+        <w:rPr>
+          <w:i/>
+          <w:sz w:val="40"/>
+          <w:szCs w:val="40"/>
+          <w:u w:val="single"/>
+        </w:rPr>
+        <w:lastRenderedPageBreak/>
         <w:t>Requisitos de Qualidade</w:t>
       </w:r>
     </w:p>
@@ -547,7 +578,6 @@
           <w:sz w:val="32"/>
           <w:szCs w:val="32"/>
         </w:rPr>
-        <w:lastRenderedPageBreak/>
         <w:t>O software deve apresentar fácil manutenção;</w:t>
       </w:r>
     </w:p>
@@ -725,6 +755,7 @@
           <w:noProof/>
           <w:lang w:eastAsia="pt-BR"/>
         </w:rPr>
+        <w:lastRenderedPageBreak/>
         <w:drawing>
           <wp:inline distT="0" distB="0" distL="0" distR="0">
             <wp:extent cx="5400040" cy="2628842"/>
@@ -976,7 +1007,7 @@
               <w:sz w:val="24"/>
               <w:szCs w:val="24"/>
             </w:rPr>
-            <w:t>1</w:t>
+            <w:t>3</w:t>
           </w:r>
           <w:r>
             <w:rPr>
@@ -2368,6 +2399,7 @@
   </w:compat>
   <w:rsids>
     <w:rsidRoot w:val="00FB2EF9"/>
+    <w:rsid w:val="003309E9"/>
     <w:rsid w:val="004C3992"/>
     <w:rsid w:val="00B72739"/>
     <w:rsid w:val="00BE074B"/>
@@ -3134,7 +3166,7 @@
 </file>
 
 <file path=customXml/itemProps1.xml><?xml version="1.0" encoding="utf-8"?>
-<ds:datastoreItem xmlns:ds="http://schemas.openxmlformats.org/officeDocument/2006/customXml" ds:itemID="{FA7CF27F-66A2-4A30-8D1B-DAC7B6D896C2}">
+<ds:datastoreItem xmlns:ds="http://schemas.openxmlformats.org/officeDocument/2006/customXml" ds:itemID="{7A893C71-94A2-48D0-A5FE-5362765D316F}">
   <ds:schemaRefs>
     <ds:schemaRef ds:uri="http://schemas.openxmlformats.org/officeDocument/2006/bibliography"/>
   </ds:schemaRefs>

</xml_diff>

<commit_message>
Formulário de informações de Risco - 2.0
</commit_message>
<xml_diff>
--- a/Documento de Especificação.docx
+++ b/Documento de Especificação.docx
@@ -168,6 +168,118 @@
         </w:rPr>
         <w:t>Estudantes de Sistemas de Informação na Faculdade de Tecnologia da UNICAMP.</w:t>
       </w:r>
+      <w:r>
+        <w:rPr>
+          <w:sz w:val="32"/>
+          <w:szCs w:val="32"/>
+        </w:rPr>
+        <w:t xml:space="preserve"> São os clientes que solicitaram o software para controlar os gastos em uma república.</w:t>
+      </w:r>
+    </w:p>
+    <w:p>
+      <w:pPr>
+        <w:rPr>
+          <w:sz w:val="32"/>
+          <w:szCs w:val="32"/>
+        </w:rPr>
+      </w:pPr>
+      <w:r>
+        <w:rPr>
+          <w:sz w:val="32"/>
+          <w:szCs w:val="32"/>
+        </w:rPr>
+        <w:tab/>
+        <w:t>Danilo Yoiti Takei</w:t>
+      </w:r>
+    </w:p>
+    <w:p>
+      <w:pPr>
+        <w:rPr>
+          <w:sz w:val="32"/>
+          <w:szCs w:val="32"/>
+        </w:rPr>
+      </w:pPr>
+      <w:r>
+        <w:rPr>
+          <w:sz w:val="32"/>
+          <w:szCs w:val="32"/>
+        </w:rPr>
+        <w:tab/>
+        <w:t>Lucas de Campos Vergueiro Scheunemann</w:t>
+      </w:r>
+    </w:p>
+    <w:p>
+      <w:pPr>
+        <w:rPr>
+          <w:sz w:val="32"/>
+          <w:szCs w:val="32"/>
+        </w:rPr>
+      </w:pPr>
+      <w:r>
+        <w:rPr>
+          <w:sz w:val="32"/>
+          <w:szCs w:val="32"/>
+        </w:rPr>
+        <w:tab/>
+        <w:t>Pedro Kretikouski Roque Junior</w:t>
+      </w:r>
+    </w:p>
+    <w:p>
+      <w:pPr>
+        <w:rPr>
+          <w:sz w:val="32"/>
+          <w:szCs w:val="32"/>
+        </w:rPr>
+      </w:pPr>
+      <w:r>
+        <w:rPr>
+          <w:sz w:val="32"/>
+          <w:szCs w:val="32"/>
+        </w:rPr>
+        <w:tab/>
+        <w:t>Raphael Kenji Morimoto</w:t>
+      </w:r>
+    </w:p>
+    <w:p>
+      <w:pPr>
+        <w:rPr>
+          <w:sz w:val="32"/>
+          <w:szCs w:val="32"/>
+        </w:rPr>
+      </w:pPr>
+      <w:r>
+        <w:rPr>
+          <w:sz w:val="32"/>
+          <w:szCs w:val="32"/>
+        </w:rPr>
+        <w:lastRenderedPageBreak/>
+        <w:tab/>
+        <w:t>Vitor Eduardo Lopes Paulella</w:t>
+      </w:r>
+    </w:p>
+    <w:p>
+      <w:pPr>
+        <w:rPr>
+          <w:sz w:val="32"/>
+          <w:szCs w:val="32"/>
+        </w:rPr>
+      </w:pPr>
+      <w:r>
+        <w:rPr>
+          <w:sz w:val="32"/>
+          <w:szCs w:val="32"/>
+        </w:rPr>
+        <w:t xml:space="preserve">Estudantes </w:t>
+      </w:r>
+      <w:r>
+        <w:rPr>
+          <w:sz w:val="32"/>
+          <w:szCs w:val="32"/>
+        </w:rPr>
+        <w:t>de Sistemas de Informação na Faculdade de Tecnologia da UNICAMP. São os desenvolvedores e analistas do projeto a ser desenvolvido.</w:t>
+      </w:r>
+      <w:bookmarkStart w:id="0" w:name="_GoBack"/>
+      <w:bookmarkEnd w:id="0"/>
     </w:p>
     <w:p>
       <w:pPr>
@@ -198,6 +310,13 @@
           <w:szCs w:val="32"/>
         </w:rPr>
         <w:t>Professor e orientador da disciplina SI304 – Engenharia de Software II.</w:t>
+      </w:r>
+      <w:r>
+        <w:rPr>
+          <w:sz w:val="32"/>
+          <w:szCs w:val="32"/>
+        </w:rPr>
+        <w:t xml:space="preserve"> Responsável por supervisionar e availiar o trabalho realizado.</w:t>
       </w:r>
     </w:p>
     <w:p>
@@ -232,7 +351,6 @@
           <w:sz w:val="44"/>
           <w:szCs w:val="44"/>
         </w:rPr>
-        <w:lastRenderedPageBreak/>
         <w:t>Descrição</w:t>
       </w:r>
       <w:r>
@@ -340,6 +458,23 @@
           <w:szCs w:val="32"/>
         </w:rPr>
         <w:t>O software deve ser compatível com as versões atualizadas do Google Chrome, Mozila Firefox e Microsoft Edge.</w:t>
+      </w:r>
+    </w:p>
+    <w:p>
+      <w:pPr>
+        <w:rPr>
+          <w:sz w:val="32"/>
+          <w:szCs w:val="32"/>
+        </w:rPr>
+      </w:pPr>
+      <w:r>
+        <w:rPr>
+          <w:sz w:val="32"/>
+          <w:szCs w:val="32"/>
+        </w:rPr>
+        <w:lastRenderedPageBreak/>
+        <w:tab/>
+        <w:t>O software deve estar pronto até o dia da sua apresentação, no dia 09/06/2017.</w:t>
       </w:r>
     </w:p>
     <w:p>
@@ -482,7 +617,7 @@
           <w:sz w:val="32"/>
           <w:szCs w:val="40"/>
         </w:rPr>
-        <w:t xml:space="preserve"> igualmente, entre os moradores.</w:t>
+        <w:t xml:space="preserve"> igualmente, entre os moradores;</w:t>
       </w:r>
     </w:p>
     <w:p>
@@ -507,6 +642,26 @@
     </w:p>
     <w:p>
       <w:pPr>
+        <w:pStyle w:val="ListParagraph"/>
+        <w:numPr>
+          <w:ilvl w:val="0"/>
+          <w:numId w:val="3"/>
+        </w:numPr>
+        <w:rPr>
+          <w:sz w:val="32"/>
+          <w:szCs w:val="40"/>
+        </w:rPr>
+      </w:pPr>
+      <w:r>
+        <w:rPr>
+          <w:sz w:val="32"/>
+          <w:szCs w:val="40"/>
+        </w:rPr>
+        <w:t>O software deve fazer login para entrar no sistema.</w:t>
+      </w:r>
+    </w:p>
+    <w:p>
+      <w:pPr>
         <w:rPr>
           <w:i/>
           <w:sz w:val="40"/>
@@ -524,8 +679,6 @@
           <w:u w:val="single"/>
         </w:rPr>
       </w:pPr>
-      <w:bookmarkStart w:id="0" w:name="_GoBack"/>
-      <w:bookmarkEnd w:id="0"/>
       <w:r>
         <w:rPr>
           <w:i/>
@@ -533,7 +686,6 @@
           <w:szCs w:val="40"/>
           <w:u w:val="single"/>
         </w:rPr>
-        <w:lastRenderedPageBreak/>
         <w:t>Requisitos de Qualidade</w:t>
       </w:r>
     </w:p>
@@ -685,6 +837,7 @@
           <w:noProof/>
           <w:lang w:eastAsia="pt-BR"/>
         </w:rPr>
+        <w:lastRenderedPageBreak/>
         <w:drawing>
           <wp:inline distT="0" distB="0" distL="0" distR="0">
             <wp:extent cx="5400040" cy="2628842"/>
@@ -755,7 +908,6 @@
           <w:noProof/>
           <w:lang w:eastAsia="pt-BR"/>
         </w:rPr>
-        <w:lastRenderedPageBreak/>
         <w:drawing>
           <wp:inline distT="0" distB="0" distL="0" distR="0">
             <wp:extent cx="5400040" cy="2628842"/>
@@ -826,6 +978,7 @@
           <w:noProof/>
           <w:lang w:eastAsia="pt-BR"/>
         </w:rPr>
+        <w:lastRenderedPageBreak/>
         <w:drawing>
           <wp:inline distT="0" distB="0" distL="0" distR="0">
             <wp:extent cx="5400040" cy="2628842"/>
@@ -1007,7 +1160,7 @@
               <w:sz w:val="24"/>
               <w:szCs w:val="24"/>
             </w:rPr>
-            <w:t>3</w:t>
+            <w:t>5</w:t>
           </w:r>
           <w:r>
             <w:rPr>
@@ -2251,6 +2404,18 @@
       <w:lang w:val="en-US" w:eastAsia="ja-JP"/>
     </w:rPr>
   </w:style>
+  <w:style w:type="character" w:styleId="Hyperlink">
+    <w:name w:val="Hyperlink"/>
+    <w:basedOn w:val="DefaultParagraphFont"/>
+    <w:uiPriority w:val="99"/>
+    <w:semiHidden/>
+    <w:unhideWhenUsed/>
+    <w:rsid w:val="008D1AC2"/>
+    <w:rPr>
+      <w:color w:val="0000FF"/>
+      <w:u w:val="single"/>
+    </w:rPr>
+  </w:style>
 </w:styles>
 </file>
 
@@ -2401,6 +2566,7 @@
     <w:rsidRoot w:val="00FB2EF9"/>
     <w:rsid w:val="003309E9"/>
     <w:rsid w:val="004C3992"/>
+    <w:rsid w:val="006F5AF8"/>
     <w:rsid w:val="00B72739"/>
     <w:rsid w:val="00BE074B"/>
     <w:rsid w:val="00FB2EF9"/>
@@ -3166,7 +3332,7 @@
 </file>
 
 <file path=customXml/itemProps1.xml><?xml version="1.0" encoding="utf-8"?>
-<ds:datastoreItem xmlns:ds="http://schemas.openxmlformats.org/officeDocument/2006/customXml" ds:itemID="{7A893C71-94A2-48D0-A5FE-5362765D316F}">
+<ds:datastoreItem xmlns:ds="http://schemas.openxmlformats.org/officeDocument/2006/customXml" ds:itemID="{72C0336E-EEAD-4E73-9371-B0B28605BF45}">
   <ds:schemaRefs>
     <ds:schemaRef ds:uri="http://schemas.openxmlformats.org/officeDocument/2006/bibliography"/>
   </ds:schemaRefs>

</xml_diff>